<commit_message>
Add track page with user review functionality
</commit_message>
<xml_diff>
--- a/CO1706 Assignment 2 2019-2020 block mode.docx
+++ b/CO1706 Assignment 2 2019-2020 block mode.docx
@@ -1005,9 +1005,18 @@
         <w:t>page</w:t>
       </w:r>
       <w:r>
-        <w:t xml:space="preserve"> displaying the current special subscription rate</w:t>
-      </w:r>
-      <w:r>
+        <w:t xml:space="preserve"> </w:t>
+      </w:r>
+      <w:r>
+        <w:rPr>
+          <w:highlight w:val="yellow"/>
+        </w:rPr>
+        <w:t>displaying the current special subscription rate</w:t>
+      </w:r>
+      <w:r>
+        <w:rPr>
+          <w:highlight w:val="yellow"/>
+        </w:rPr>
         <w:t>s (retrieved from the database)</w:t>
       </w:r>
       <w:r>
@@ -1089,14 +1098,26 @@
           <w:ilvl w:val="0"/>
           <w:numId w:val="2"/>
         </w:numPr>
-      </w:pPr>
-      <w:r>
+        <w:rPr>
+          <w:highlight w:val="yellow"/>
+        </w:rPr>
+      </w:pPr>
+      <w:r>
+        <w:rPr>
+          <w:highlight w:val="yellow"/>
+        </w:rPr>
         <w:t>The tracks page displays album artwork (using database queries</w:t>
       </w:r>
       <w:r>
+        <w:rPr>
+          <w:highlight w:val="yellow"/>
+        </w:rPr>
         <w:t xml:space="preserve"> to retrieve the filenames</w:t>
       </w:r>
       <w:r>
+        <w:rPr>
+          <w:highlight w:val="yellow"/>
+        </w:rPr>
         <w:t>)</w:t>
       </w:r>
     </w:p>
@@ -1107,8 +1128,14 @@
           <w:ilvl w:val="0"/>
           <w:numId w:val="2"/>
         </w:numPr>
-      </w:pPr>
-      <w:r>
+        <w:rPr>
+          <w:highlight w:val="yellow"/>
+        </w:rPr>
+      </w:pPr>
+      <w:r>
+        <w:rPr>
+          <w:highlight w:val="yellow"/>
+        </w:rPr>
         <w:t>Users can play tracks using HTML5 media features</w:t>
       </w:r>
     </w:p>
@@ -1297,17 +1324,32 @@
           <w:ilvl w:val="0"/>
           <w:numId w:val="3"/>
         </w:numPr>
-      </w:pPr>
-      <w:r>
+        <w:rPr>
+          <w:highlight w:val="yellow"/>
+        </w:rPr>
+      </w:pPr>
+      <w:r>
+        <w:rPr>
+          <w:highlight w:val="yellow"/>
+        </w:rPr>
         <w:t>Individual track description pages containing more detailed information (</w:t>
       </w:r>
       <w:r>
+        <w:rPr>
+          <w:highlight w:val="yellow"/>
+        </w:rPr>
         <w:t xml:space="preserve">you should not </w:t>
       </w:r>
       <w:r>
+        <w:rPr>
+          <w:highlight w:val="yellow"/>
+        </w:rPr>
         <w:t>create a page for each track, but instead generate content from the database for the track selected</w:t>
       </w:r>
       <w:r>
+        <w:rPr>
+          <w:highlight w:val="yellow"/>
+        </w:rPr>
         <w:t>)</w:t>
       </w:r>
     </w:p>
@@ -1333,23 +1375,44 @@
           <w:ilvl w:val="0"/>
           <w:numId w:val="3"/>
         </w:numPr>
-      </w:pPr>
-      <w:r>
+        <w:rPr>
+          <w:highlight w:val="yellow"/>
+        </w:rPr>
+      </w:pPr>
+      <w:r>
+        <w:rPr>
+          <w:highlight w:val="yellow"/>
+        </w:rPr>
         <w:t>Likely errors are handled appropriately</w:t>
       </w:r>
       <w:r>
+        <w:rPr>
+          <w:highlight w:val="yellow"/>
+        </w:rPr>
         <w:t xml:space="preserve"> throughout the site</w:t>
       </w:r>
       <w:r>
+        <w:rPr>
+          <w:highlight w:val="yellow"/>
+        </w:rPr>
         <w:t xml:space="preserve"> (e.g. validation of all user input</w:t>
       </w:r>
       <w:r>
+        <w:rPr>
+          <w:highlight w:val="yellow"/>
+        </w:rPr>
         <w:t xml:space="preserve"> against errors and simple attacks</w:t>
       </w:r>
       <w:r>
+        <w:rPr>
+          <w:highlight w:val="yellow"/>
+        </w:rPr>
         <w:t xml:space="preserve"> such as HTML injections</w:t>
       </w:r>
       <w:r>
+        <w:rPr>
+          <w:highlight w:val="yellow"/>
+        </w:rPr>
         <w:t>)</w:t>
       </w:r>
     </w:p>
@@ -1480,8 +1543,14 @@
           <w:ilvl w:val="0"/>
           <w:numId w:val="4"/>
         </w:numPr>
-      </w:pPr>
-      <w:r>
+        <w:rPr>
+          <w:highlight w:val="yellow"/>
+        </w:rPr>
+      </w:pPr>
+      <w:r>
+        <w:rPr>
+          <w:highlight w:val="yellow"/>
+        </w:rPr>
         <w:t>Album description pages (generated from the database, not created individually) allowing the user to see all tracks on an album together</w:t>
       </w:r>
     </w:p>
@@ -1547,6 +1616,9 @@
         </w:numPr>
       </w:pPr>
       <w:r>
+        <w:rPr>
+          <w:highlight w:val="yellow"/>
+        </w:rPr>
         <w:t>A professional looking prototype app</w:t>
       </w:r>
       <w:r>
@@ -2272,6 +2344,40 @@
       <w:r>
         <w:t xml:space="preserve"> Started work on the song list using bootstrap cards.</w:t>
       </w:r>
+      <w:r>
+        <w:t xml:space="preserve"> I decided to use bootstrap cards to display all the available albums in a horizontal row that is scrollable. Each card is clickable and will take the user to a new page where they can listen to each sample track. This of course is all only accessible to logged in users with a valid session.</w:t>
+      </w:r>
+    </w:p>
+    <w:p>
+      <w:r>
+        <w:t>I found out about prepared statements at this point and decided it was worth looking into.</w:t>
+      </w:r>
+    </w:p>
+    <w:p>
+      <w:hyperlink r:id="rId11" w:history="1">
+        <w:r>
+          <w:rPr>
+            <w:rStyle w:val="Hyperlink"/>
+          </w:rPr>
+          <w:t>https://websitebeaver.com/prepared-statements-in-php-mysqli-to-prevent-sql-injection</w:t>
+        </w:r>
+      </w:hyperlink>
+    </w:p>
+    <w:p>
+      <w:r>
+        <w:t>I then changed all my database query’s to be prepared statements to prevent SQL injection.</w:t>
+      </w:r>
+    </w:p>
+    <w:p/>
+    <w:p>
+      <w:proofErr w:type="gramStart"/>
+      <w:r>
+        <w:t>Next</w:t>
+      </w:r>
+      <w:proofErr w:type="gramEnd"/>
+      <w:r>
+        <w:t xml:space="preserve"> I wanted to have one audio player on the site, so that the site looked more like a music streaming service! I used some JavaScript to do this, adding event listeners to buttons that, when clicked, would change the source of the music player and start playing the ‘music’.</w:t>
+      </w:r>
     </w:p>
     <w:p/>
     <w:p/>
@@ -2307,11 +2413,6 @@
       </w:r>
     </w:p>
     <w:p/>
-    <w:p>
-      <w:r>
-        <w:t>Rewrite offers page to loop cards</w:t>
-      </w:r>
-    </w:p>
     <w:p>
       <w:pPr>
         <w:pStyle w:val="Heading1"/>
@@ -2356,12 +2457,12 @@
     <w:p/>
     <w:p/>
     <w:sectPr>
-      <w:headerReference w:type="even" r:id="rId11"/>
-      <w:headerReference w:type="default" r:id="rId12"/>
-      <w:footerReference w:type="even" r:id="rId13"/>
-      <w:footerReference w:type="default" r:id="rId14"/>
-      <w:headerReference w:type="first" r:id="rId15"/>
-      <w:footerReference w:type="first" r:id="rId16"/>
+      <w:headerReference w:type="even" r:id="rId12"/>
+      <w:headerReference w:type="default" r:id="rId13"/>
+      <w:footerReference w:type="even" r:id="rId14"/>
+      <w:footerReference w:type="default" r:id="rId15"/>
+      <w:headerReference w:type="first" r:id="rId16"/>
+      <w:footerReference w:type="first" r:id="rId17"/>
       <w:pgSz w:w="11906" w:h="16838"/>
       <w:pgMar w:top="1440" w:right="1440" w:bottom="1440" w:left="1440" w:header="708" w:footer="708" w:gutter="0"/>
       <w:cols w:space="708"/>
@@ -4359,6 +4460,18 @@
     <w:uiPriority w:val="99"/>
     <w:rsid w:val="00F603B9"/>
   </w:style>
+  <w:style w:type="character" w:styleId="UnresolvedMention">
+    <w:name w:val="Unresolved Mention"/>
+    <w:basedOn w:val="DefaultParagraphFont"/>
+    <w:uiPriority w:val="99"/>
+    <w:semiHidden/>
+    <w:unhideWhenUsed/>
+    <w:rsid w:val="003369A8"/>
+    <w:rPr>
+      <w:color w:val="605E5C"/>
+      <w:shd w:val="clear" w:color="auto" w:fill="E1DFDD"/>
+    </w:rPr>
+  </w:style>
 </w:styles>
 </file>
 

</xml_diff>

<commit_message>
Add many browsing options Add playlists Tidy up code Add search Fix a load of stuff
</commit_message>
<xml_diff>
--- a/CO1706 Assignment 2 2019-2020 block mode.docx
+++ b/CO1706 Assignment 2 2019-2020 block mode.docx
@@ -1146,11 +1146,20 @@
           <w:ilvl w:val="0"/>
           <w:numId w:val="2"/>
         </w:numPr>
-      </w:pPr>
-      <w:r>
+        <w:rPr>
+          <w:highlight w:val="yellow"/>
+        </w:rPr>
+      </w:pPr>
+      <w:r>
+        <w:rPr>
+          <w:highlight w:val="yellow"/>
+        </w:rPr>
         <w:t>Users can browse for music by genre</w:t>
       </w:r>
       <w:r>
+        <w:rPr>
+          <w:highlight w:val="yellow"/>
+        </w:rPr>
         <w:t xml:space="preserve"> </w:t>
       </w:r>
     </w:p>
@@ -1308,7 +1317,16 @@
         <w:t>. Users should be able to enter their name, choose a password and select a pricing plan</w:t>
       </w:r>
       <w:r>
-        <w:t xml:space="preserve"> (retrieved from current plans available in the database). </w:t>
+        <w:t xml:space="preserve"> </w:t>
+      </w:r>
+      <w:r>
+        <w:rPr>
+          <w:highlight w:val="yellow"/>
+        </w:rPr>
+        <w:t>(retrieved from current plans available in the database).</w:t>
+      </w:r>
+      <w:r>
+        <w:t xml:space="preserve"> </w:t>
       </w:r>
       <w:r>
         <w:rPr>
@@ -1360,11 +1378,20 @@
           <w:ilvl w:val="0"/>
           <w:numId w:val="3"/>
         </w:numPr>
-      </w:pPr>
-      <w:r>
+        <w:rPr>
+          <w:highlight w:val="yellow"/>
+        </w:rPr>
+      </w:pPr>
+      <w:r>
+        <w:rPr>
+          <w:highlight w:val="yellow"/>
+        </w:rPr>
         <w:t>Logged-in users can submit reviews of tracks</w:t>
       </w:r>
       <w:r>
+        <w:rPr>
+          <w:highlight w:val="yellow"/>
+        </w:rPr>
         <w:t>, which are added to the database</w:t>
       </w:r>
     </w:p>
@@ -1482,18 +1509,33 @@
         </w:numPr>
       </w:pPr>
       <w:r>
+        <w:rPr>
+          <w:highlight w:val="yellow"/>
+        </w:rPr>
         <w:t xml:space="preserve">The </w:t>
       </w:r>
       <w:r>
+        <w:rPr>
+          <w:highlight w:val="yellow"/>
+        </w:rPr>
         <w:t xml:space="preserve">content </w:t>
       </w:r>
       <w:r>
+        <w:rPr>
+          <w:highlight w:val="yellow"/>
+        </w:rPr>
         <w:t xml:space="preserve">retrieved from the database </w:t>
       </w:r>
       <w:r>
+        <w:rPr>
+          <w:highlight w:val="yellow"/>
+        </w:rPr>
         <w:t xml:space="preserve">fits with the design of the page, so that </w:t>
       </w:r>
       <w:r>
+        <w:rPr>
+          <w:highlight w:val="yellow"/>
+        </w:rPr>
         <w:t>the page still would display suitably on a mobile screen</w:t>
       </w:r>
       <w:r>
@@ -1518,6 +1560,9 @@
         </w:numPr>
       </w:pPr>
       <w:r>
+        <w:rPr>
+          <w:highlight w:val="yellow"/>
+        </w:rPr>
         <w:t>App has playlist functionality</w:t>
       </w:r>
       <w:r>
@@ -1531,8 +1576,14 @@
           <w:ilvl w:val="0"/>
           <w:numId w:val="4"/>
         </w:numPr>
-      </w:pPr>
-      <w:r>
+        <w:rPr>
+          <w:highlight w:val="yellow"/>
+        </w:rPr>
+      </w:pPr>
+      <w:r>
+        <w:rPr>
+          <w:highlight w:val="yellow"/>
+        </w:rPr>
         <w:t>Users can browse for music by artist and/or album</w:t>
       </w:r>
     </w:p>
@@ -1574,11 +1625,20 @@
           <w:numId w:val="8"/>
         </w:numPr>
         <w:spacing w:after="200" w:line="276" w:lineRule="auto"/>
-      </w:pPr>
-      <w:r>
+        <w:rPr>
+          <w:highlight w:val="yellow"/>
+        </w:rPr>
+      </w:pPr>
+      <w:r>
+        <w:rPr>
+          <w:highlight w:val="yellow"/>
+        </w:rPr>
         <w:t>The review page for a track should calculate the average rating for that track from all users</w:t>
       </w:r>
       <w:r>
+        <w:rPr>
+          <w:highlight w:val="yellow"/>
+        </w:rPr>
         <w:t xml:space="preserve"> and display it in a helpful format</w:t>
       </w:r>
     </w:p>
@@ -1638,11 +1698,9 @@
       <w:r>
         <w:t xml:space="preserve">as well as </w:t>
       </w:r>
-      <w:proofErr w:type="gramStart"/>
-      <w:r>
-        <w:t>all of</w:t>
-      </w:r>
-      <w:proofErr w:type="gramEnd"/>
+      <w:r>
+        <w:t>all</w:t>
+      </w:r>
       <w:r>
         <w:t xml:space="preserve"> the above, </w:t>
       </w:r>
@@ -2377,6 +2435,38 @@
       <w:proofErr w:type="gramEnd"/>
       <w:r>
         <w:t xml:space="preserve"> I wanted to have one audio player on the site, so that the site looked more like a music streaming service! I used some JavaScript to do this, adding event listeners to buttons that, when clicked, would change the source of the music player and start playing the ‘music’.</w:t>
+      </w:r>
+    </w:p>
+    <w:p/>
+    <w:p>
+      <w:r>
+        <w:t>Week 4:</w:t>
+      </w:r>
+    </w:p>
+    <w:p>
+      <w:r>
+        <w:t>Added reviews</w:t>
+      </w:r>
+      <w:r>
+        <w:t xml:space="preserve"> and average ratings to each track’s page, and re added an “all tracks” page which displays all the available tracks with details such as album and average rating.</w:t>
+      </w:r>
+    </w:p>
+    <w:p>
+      <w:r>
+        <w:t>Also,</w:t>
+      </w:r>
+      <w:r>
+        <w:t xml:space="preserve"> I added playlist functionality. At this point I wished that I had done OOP php for this as I now have a bunch of very similar pages that could have been made a lot easier using a base class for them all (album, playlist page, artist page etc all display a heading and a table of tracks)!</w:t>
+      </w:r>
+    </w:p>
+    <w:p>
+      <w:pPr>
+        <w:rPr>
+          <w:vertAlign w:val="subscript"/>
+        </w:rPr>
+      </w:pPr>
+      <w:r>
+        <w:t>Added a new SQL statement for getting average review rating for the all tracks page, as before I was looping through all the reviews and calculating the average (oh dear). Now it uses SQLs AVG function which is much more efficient!</w:t>
       </w:r>
     </w:p>
     <w:p/>

</xml_diff>